<commit_message>
use xraylib in addition to TablesDeltaBeta
We added a new way to get the refractive indices for the materials that is simpler than filling ou tables from TSImaging. With xraylib all you need is give your materials chemical formulas in the Materials.csv
</commit_message>
<xml_diff>
--- a/UserGuide.docx
+++ b/UserGuide.docx
@@ -1,6 +1,6 @@
 
 <file path=word/document.xml><?xml version="1.0" encoding="utf-8"?>
-<w:document xmlns:wpc="http://schemas.microsoft.com/office/word/2010/wordprocessingCanvas" xmlns:cx="http://schemas.microsoft.com/office/drawing/2014/chartex" xmlns:cx1="http://schemas.microsoft.com/office/drawing/2015/9/8/chartex" xmlns:cx2="http://schemas.microsoft.com/office/drawing/2015/10/21/chartex" xmlns:cx3="http://schemas.microsoft.com/office/drawing/2016/5/9/chartex" xmlns:cx4="http://schemas.microsoft.com/office/drawing/2016/5/10/chartex" xmlns:cx5="http://schemas.microsoft.com/office/drawing/2016/5/11/chartex" xmlns:cx6="http://schemas.microsoft.com/office/drawing/2016/5/12/chartex" xmlns:cx7="http://schemas.microsoft.com/office/drawing/2016/5/13/chartex" xmlns:cx8="http://schemas.microsoft.com/office/drawing/2016/5/14/chartex" xmlns:mc="http://schemas.openxmlformats.org/markup-compatibility/2006" xmlns:aink="http://schemas.microsoft.com/office/drawing/2016/ink" xmlns:am3d="http://schemas.microsoft.com/office/drawing/2017/model3d" xmlns:o="urn:schemas-microsoft-com:office:office" xmlns:r="http://schemas.openxmlformats.org/officeDocument/2006/relationships" xmlns:m="http://schemas.openxmlformats.org/officeDocument/2006/math" xmlns:v="urn:schemas-microsoft-com:vml" xmlns:wp14="http://schemas.microsoft.com/office/word/2010/wordprocessingDrawing" xmlns:wp="http://schemas.openxmlformats.org/drawingml/2006/wordprocessingDrawing" xmlns:w10="urn:schemas-microsoft-com:office:word" xmlns:w="http://schemas.openxmlformats.org/wordprocessingml/2006/main" xmlns:w14="http://schemas.microsoft.com/office/word/2010/wordml" xmlns:w15="http://schemas.microsoft.com/office/word/2012/wordml" xmlns:w16cex="http://schemas.microsoft.com/office/word/2018/wordml/cex" xmlns:w16cid="http://schemas.microsoft.com/office/word/2016/wordml/cid" xmlns:w16="http://schemas.microsoft.com/office/word/2018/wordml" xmlns:w16sdtdh="http://schemas.microsoft.com/office/word/2020/wordml/sdtdatahash" xmlns:w16se="http://schemas.microsoft.com/office/word/2015/wordml/symex" xmlns:wpg="http://schemas.microsoft.com/office/word/2010/wordprocessingGroup" xmlns:wpi="http://schemas.microsoft.com/office/word/2010/wordprocessingInk" xmlns:wne="http://schemas.microsoft.com/office/word/2006/wordml" xmlns:wps="http://schemas.microsoft.com/office/word/2010/wordprocessingShape" mc:Ignorable="w14 w15 w16se w16cid w16 w16cex w16sdtdh wp14">
+<w:document xmlns:wpc="http://schemas.microsoft.com/office/word/2010/wordprocessingCanvas" xmlns:cx="http://schemas.microsoft.com/office/drawing/2014/chartex" xmlns:cx1="http://schemas.microsoft.com/office/drawing/2015/9/8/chartex" xmlns:cx2="http://schemas.microsoft.com/office/drawing/2015/10/21/chartex" xmlns:cx3="http://schemas.microsoft.com/office/drawing/2016/5/9/chartex" xmlns:cx4="http://schemas.microsoft.com/office/drawing/2016/5/10/chartex" xmlns:cx5="http://schemas.microsoft.com/office/drawing/2016/5/11/chartex" xmlns:cx6="http://schemas.microsoft.com/office/drawing/2016/5/12/chartex" xmlns:cx7="http://schemas.microsoft.com/office/drawing/2016/5/13/chartex" xmlns:cx8="http://schemas.microsoft.com/office/drawing/2016/5/14/chartex" xmlns:mc="http://schemas.openxmlformats.org/markup-compatibility/2006" xmlns:aink="http://schemas.microsoft.com/office/drawing/2016/ink" xmlns:am3d="http://schemas.microsoft.com/office/drawing/2017/model3d" xmlns:o="urn:schemas-microsoft-com:office:office" xmlns:oel="http://schemas.microsoft.com/office/2019/extlst" xmlns:r="http://schemas.openxmlformats.org/officeDocument/2006/relationships" xmlns:m="http://schemas.openxmlformats.org/officeDocument/2006/math" xmlns:v="urn:schemas-microsoft-com:vml" xmlns:wp14="http://schemas.microsoft.com/office/word/2010/wordprocessingDrawing" xmlns:wp="http://schemas.openxmlformats.org/drawingml/2006/wordprocessingDrawing" xmlns:w10="urn:schemas-microsoft-com:office:word" xmlns:w="http://schemas.openxmlformats.org/wordprocessingml/2006/main" xmlns:w14="http://schemas.microsoft.com/office/word/2010/wordml" xmlns:w15="http://schemas.microsoft.com/office/word/2012/wordml" xmlns:w16cex="http://schemas.microsoft.com/office/word/2018/wordml/cex" xmlns:w16cid="http://schemas.microsoft.com/office/word/2016/wordml/cid" xmlns:w16="http://schemas.microsoft.com/office/word/2018/wordml" xmlns:w16sdtdh="http://schemas.microsoft.com/office/word/2020/wordml/sdtdatahash" xmlns:w16se="http://schemas.microsoft.com/office/word/2015/wordml/symex" xmlns:wpg="http://schemas.microsoft.com/office/word/2010/wordprocessingGroup" xmlns:wpi="http://schemas.microsoft.com/office/word/2010/wordprocessingInk" xmlns:wne="http://schemas.microsoft.com/office/word/2006/wordml" xmlns:wps="http://schemas.microsoft.com/office/word/2010/wordprocessingShape" mc:Ignorable="w14 w15 w16se w16cid w16 w16cex w16sdtdh wp14">
   <w:body>
     <w:p>
       <w:pPr>
@@ -1406,13 +1406,7 @@
         <w:rPr>
           <w:rStyle w:val="CitationCar"/>
         </w:rPr>
-        <w:t>, I., Shaker, K., &amp; Hertz, H. M. (2020). In Silico Phase-Contrast X-Ray Imaging of Anthropomorphic Voxel-Based Phantoms. IEEE Transactions on Medical Imaging, 40(2), 539-548.</w:t>
-      </w:r>
-      <w:r>
-        <w:rPr>
-          <w:rStyle w:val="CitationCar"/>
-        </w:rPr>
-        <w:t>)</w:t>
+        <w:t>, I., Shaker, K., &amp; Hertz, H. M. (2020). In Silico Phase-Contrast X-Ray Imaging of Anthropomorphic Voxel-Based Phantoms. IEEE Transactions on Medical Imaging, 40(2), 539-548.)</w:t>
       </w:r>
     </w:p>
     <w:p>
@@ -1749,14 +1743,16 @@
           <w:color w:val="000000"/>
           <w:sz w:val="18"/>
           <w:szCs w:val="18"/>
-        </w:rPr>
-      </w:pPr>
-      <w:r>
-        <w:rPr>
-          <w:rFonts w:ascii="Menlo" w:hAnsi="Menlo" w:cs="Menlo"/>
-          <w:color w:val="000000"/>
-          <w:sz w:val="18"/>
-          <w:szCs w:val="18"/>
+          <w:lang w:val="en-US"/>
+        </w:rPr>
+      </w:pPr>
+      <w:r>
+        <w:rPr>
+          <w:rFonts w:ascii="Menlo" w:hAnsi="Menlo" w:cs="Menlo"/>
+          <w:color w:val="000000"/>
+          <w:sz w:val="18"/>
+          <w:szCs w:val="18"/>
+          <w:lang w:val="en-US"/>
         </w:rPr>
         <w:t xml:space="preserve">        </w:t>
       </w:r>
@@ -1768,32 +1764,33 @@
           <w:color w:val="9B2393"/>
           <w:sz w:val="18"/>
           <w:szCs w:val="18"/>
+          <w:lang w:val="en-US"/>
         </w:rPr>
         <w:t>&lt;</w:t>
       </w:r>
       <w:proofErr w:type="spellStart"/>
-      <w:proofErr w:type="gramStart"/>
-      <w:r>
-        <w:rPr>
-          <w:rFonts w:ascii="Menlo" w:hAnsi="Menlo" w:cs="Menlo"/>
-          <w:b/>
-          <w:bCs/>
-          <w:color w:val="9B2393"/>
-          <w:sz w:val="18"/>
-          <w:szCs w:val="18"/>
+      <w:r>
+        <w:rPr>
+          <w:rFonts w:ascii="Menlo" w:hAnsi="Menlo" w:cs="Menlo"/>
+          <w:b/>
+          <w:bCs/>
+          <w:color w:val="9B2393"/>
+          <w:sz w:val="18"/>
+          <w:szCs w:val="18"/>
+          <w:lang w:val="en-US"/>
         </w:rPr>
         <w:t>distSourceToMembrane</w:t>
       </w:r>
       <w:proofErr w:type="spellEnd"/>
-      <w:proofErr w:type="gramEnd"/>
-      <w:r>
-        <w:rPr>
-          <w:rFonts w:ascii="Menlo" w:hAnsi="Menlo" w:cs="Menlo"/>
-          <w:b/>
-          <w:bCs/>
-          <w:color w:val="9B2393"/>
-          <w:sz w:val="18"/>
-          <w:szCs w:val="18"/>
+      <w:r>
+        <w:rPr>
+          <w:rFonts w:ascii="Menlo" w:hAnsi="Menlo" w:cs="Menlo"/>
+          <w:b/>
+          <w:bCs/>
+          <w:color w:val="9B2393"/>
+          <w:sz w:val="18"/>
+          <w:szCs w:val="18"/>
+          <w:lang w:val="en-US"/>
         </w:rPr>
         <w:t xml:space="preserve"> </w:t>
       </w:r>
@@ -1803,6 +1800,7 @@
           <w:color w:val="815F03"/>
           <w:sz w:val="18"/>
           <w:szCs w:val="18"/>
+          <w:lang w:val="en-US"/>
         </w:rPr>
         <w:t>unit</w:t>
       </w:r>
@@ -1814,6 +1812,7 @@
           <w:color w:val="9B2393"/>
           <w:sz w:val="18"/>
           <w:szCs w:val="18"/>
+          <w:lang w:val="en-US"/>
         </w:rPr>
         <w:t>=</w:t>
       </w:r>
@@ -1823,6 +1822,7 @@
           <w:color w:val="C41A16"/>
           <w:sz w:val="18"/>
           <w:szCs w:val="18"/>
+          <w:lang w:val="en-US"/>
         </w:rPr>
         <w:t>"m"</w:t>
       </w:r>
@@ -1834,6 +1834,7 @@
           <w:color w:val="9B2393"/>
           <w:sz w:val="18"/>
           <w:szCs w:val="18"/>
+          <w:lang w:val="en-US"/>
         </w:rPr>
         <w:t>&gt;</w:t>
       </w:r>
@@ -1843,6 +1844,7 @@
           <w:color w:val="000000"/>
           <w:sz w:val="18"/>
           <w:szCs w:val="18"/>
+          <w:lang w:val="en-US"/>
         </w:rPr>
         <w:t>1</w:t>
       </w:r>
@@ -1854,6 +1856,7 @@
           <w:color w:val="9B2393"/>
           <w:sz w:val="18"/>
           <w:szCs w:val="18"/>
+          <w:lang w:val="en-US"/>
         </w:rPr>
         <w:t>&lt;/</w:t>
       </w:r>
@@ -1866,6 +1869,7 @@
           <w:color w:val="9B2393"/>
           <w:sz w:val="18"/>
           <w:szCs w:val="18"/>
+          <w:lang w:val="en-US"/>
         </w:rPr>
         <w:t>distSourceToMembrane</w:t>
       </w:r>
@@ -1878,6 +1882,7 @@
           <w:color w:val="9B2393"/>
           <w:sz w:val="18"/>
           <w:szCs w:val="18"/>
+          <w:lang w:val="en-US"/>
         </w:rPr>
         <w:t>&gt;</w:t>
       </w:r>
@@ -1889,6 +1894,7 @@
           <w:color w:val="9B2393"/>
           <w:sz w:val="18"/>
           <w:szCs w:val="18"/>
+          <w:lang w:val="en-US"/>
         </w:rPr>
         <w:t xml:space="preserve"> </w:t>
       </w:r>
@@ -1898,26 +1904,9 @@
           <w:color w:val="A19E9E" w:themeColor="background2" w:themeShade="BF"/>
           <w:sz w:val="16"/>
           <w:szCs w:val="16"/>
-        </w:rPr>
-        <w:t># [</w:t>
-      </w:r>
-      <w:r>
-        <w:rPr>
-          <w:rFonts w:cs="Menlo"/>
-          <w:color w:val="A19E9E" w:themeColor="background2" w:themeShade="BF"/>
-          <w:sz w:val="16"/>
-          <w:szCs w:val="16"/>
-        </w:rPr>
-        <w:t>m</w:t>
-      </w:r>
-      <w:r>
-        <w:rPr>
-          <w:rFonts w:cs="Menlo"/>
-          <w:color w:val="A19E9E" w:themeColor="background2" w:themeShade="BF"/>
-          <w:sz w:val="16"/>
-          <w:szCs w:val="16"/>
-        </w:rPr>
-        <w:t>]</w:t>
+          <w:lang w:val="en-US"/>
+        </w:rPr>
+        <w:t># [m]</w:t>
       </w:r>
     </w:p>
     <w:p>
@@ -1943,6 +1932,7 @@
           <w:color w:val="000000"/>
           <w:sz w:val="18"/>
           <w:szCs w:val="18"/>
+          <w:lang w:val="en-US"/>
         </w:rPr>
         <w:t xml:space="preserve">        </w:t>
       </w:r>
@@ -2094,26 +2084,9 @@
           <w:color w:val="A19E9E" w:themeColor="background2" w:themeShade="BF"/>
           <w:sz w:val="16"/>
           <w:szCs w:val="16"/>
-        </w:rPr>
-        <w:t># [</w:t>
-      </w:r>
-      <w:r>
-        <w:rPr>
-          <w:rFonts w:cs="Menlo"/>
-          <w:color w:val="A19E9E" w:themeColor="background2" w:themeShade="BF"/>
-          <w:sz w:val="16"/>
-          <w:szCs w:val="16"/>
-        </w:rPr>
-        <w:t>m</w:t>
-      </w:r>
-      <w:r>
-        <w:rPr>
-          <w:rFonts w:cs="Menlo"/>
-          <w:color w:val="A19E9E" w:themeColor="background2" w:themeShade="BF"/>
-          <w:sz w:val="16"/>
-          <w:szCs w:val="16"/>
-        </w:rPr>
-        <w:t>]</w:t>
+          <w:lang w:val="en-US"/>
+        </w:rPr>
+        <w:t># [m]</w:t>
       </w:r>
     </w:p>
     <w:p>
@@ -2291,26 +2264,9 @@
           <w:color w:val="A19E9E" w:themeColor="background2" w:themeShade="BF"/>
           <w:sz w:val="16"/>
           <w:szCs w:val="16"/>
-        </w:rPr>
-        <w:t># [</w:t>
-      </w:r>
-      <w:r>
-        <w:rPr>
-          <w:rFonts w:cs="Menlo"/>
-          <w:color w:val="A19E9E" w:themeColor="background2" w:themeShade="BF"/>
-          <w:sz w:val="16"/>
-          <w:szCs w:val="16"/>
-        </w:rPr>
-        <w:t>m</w:t>
-      </w:r>
-      <w:r>
-        <w:rPr>
-          <w:rFonts w:cs="Menlo"/>
-          <w:color w:val="A19E9E" w:themeColor="background2" w:themeShade="BF"/>
-          <w:sz w:val="16"/>
-          <w:szCs w:val="16"/>
-        </w:rPr>
-        <w:t>]</w:t>
+          <w:lang w:val="en-US"/>
+        </w:rPr>
+        <w:t># [m]</w:t>
       </w:r>
     </w:p>
     <w:p>
@@ -3742,17 +3698,15 @@
           <w:rFonts w:asciiTheme="minorHAnsi" w:hAnsiTheme="minorHAnsi" w:cs="Menlo"/>
           <w:color w:val="000000" w:themeColor="text1"/>
         </w:rPr>
-        <w:t xml:space="preserve"> is the average number of </w:t>
-      </w:r>
-      <w:proofErr w:type="gramStart"/>
+        <w:t xml:space="preserve"> is the average number of photon</w:t>
+      </w:r>
       <w:r>
         <w:rPr>
           <w:rFonts w:asciiTheme="minorHAnsi" w:hAnsiTheme="minorHAnsi" w:cs="Menlo"/>
           <w:color w:val="000000" w:themeColor="text1"/>
         </w:rPr>
-        <w:t>photon</w:t>
-      </w:r>
-      <w:proofErr w:type="gramEnd"/>
+        <w:t>s</w:t>
+      </w:r>
       <w:r>
         <w:rPr>
           <w:rFonts w:asciiTheme="minorHAnsi" w:hAnsiTheme="minorHAnsi" w:cs="Menlo"/>
@@ -3779,7 +3733,23 @@
           <w:rFonts w:asciiTheme="minorHAnsi" w:hAnsiTheme="minorHAnsi" w:cs="Menlo"/>
           <w:color w:val="000000" w:themeColor="text1"/>
         </w:rPr>
-        <w:t xml:space="preserve"> (=the number of photon that would hit 1 pixel of the detector if there was only vacuum in between)</w:t>
+        <w:t xml:space="preserve"> (=the number of </w:t>
+      </w:r>
+      <w:proofErr w:type="gramStart"/>
+      <w:r>
+        <w:rPr>
+          <w:rFonts w:asciiTheme="minorHAnsi" w:hAnsiTheme="minorHAnsi" w:cs="Menlo"/>
+          <w:color w:val="000000" w:themeColor="text1"/>
+        </w:rPr>
+        <w:t>photon</w:t>
+      </w:r>
+      <w:proofErr w:type="gramEnd"/>
+      <w:r>
+        <w:rPr>
+          <w:rFonts w:asciiTheme="minorHAnsi" w:hAnsiTheme="minorHAnsi" w:cs="Menlo"/>
+          <w:color w:val="000000" w:themeColor="text1"/>
+        </w:rPr>
+        <w:t xml:space="preserve"> that would hit 1 pixel of the detector if there was only vacuum in between)</w:t>
       </w:r>
       <w:r>
         <w:rPr>
@@ -4381,7 +4351,6 @@
           <w:color w:val="000000"/>
           <w:sz w:val="16"/>
           <w:szCs w:val="16"/>
-          <w:lang w:val="en-US"/>
         </w:rPr>
       </w:pPr>
       <w:r>
@@ -4390,7 +4359,6 @@
           <w:color w:val="000000"/>
           <w:sz w:val="16"/>
           <w:szCs w:val="16"/>
-          <w:lang w:val="en-US"/>
         </w:rPr>
         <w:t xml:space="preserve">        </w:t>
       </w:r>
@@ -4402,11 +4370,11 @@
           <w:color w:val="9B2393"/>
           <w:sz w:val="16"/>
           <w:szCs w:val="16"/>
-          <w:lang w:val="en-US"/>
         </w:rPr>
         <w:t>&lt;</w:t>
       </w:r>
       <w:proofErr w:type="spellStart"/>
+      <w:proofErr w:type="gramStart"/>
       <w:r>
         <w:rPr>
           <w:rFonts w:ascii="Menlo" w:hAnsi="Menlo" w:cs="Menlo"/>
@@ -4415,11 +4383,11 @@
           <w:color w:val="9B2393"/>
           <w:sz w:val="16"/>
           <w:szCs w:val="16"/>
-          <w:lang w:val="en-US"/>
         </w:rPr>
         <w:t>myPixelSize</w:t>
       </w:r>
       <w:proofErr w:type="spellEnd"/>
+      <w:proofErr w:type="gramEnd"/>
       <w:r>
         <w:rPr>
           <w:rFonts w:ascii="Menlo" w:hAnsi="Menlo" w:cs="Menlo"/>
@@ -4428,7 +4396,6 @@
           <w:color w:val="9B2393"/>
           <w:sz w:val="16"/>
           <w:szCs w:val="16"/>
-          <w:lang w:val="en-US"/>
         </w:rPr>
         <w:t xml:space="preserve"> </w:t>
       </w:r>
@@ -4438,7 +4405,6 @@
           <w:color w:val="815F03"/>
           <w:sz w:val="16"/>
           <w:szCs w:val="16"/>
-          <w:lang w:val="en-US"/>
         </w:rPr>
         <w:t>unit</w:t>
       </w:r>
@@ -4450,7 +4416,6 @@
           <w:color w:val="9B2393"/>
           <w:sz w:val="16"/>
           <w:szCs w:val="16"/>
-          <w:lang w:val="en-US"/>
         </w:rPr>
         <w:t>=</w:t>
       </w:r>
@@ -4460,7 +4425,6 @@
           <w:color w:val="C41A16"/>
           <w:sz w:val="16"/>
           <w:szCs w:val="16"/>
-          <w:lang w:val="en-US"/>
         </w:rPr>
         <w:t>"um"</w:t>
       </w:r>
@@ -4472,7 +4436,6 @@
           <w:color w:val="9B2393"/>
           <w:sz w:val="16"/>
           <w:szCs w:val="16"/>
-          <w:lang w:val="en-US"/>
         </w:rPr>
         <w:t>&gt;</w:t>
       </w:r>
@@ -4482,7 +4445,6 @@
           <w:color w:val="000000"/>
           <w:sz w:val="16"/>
           <w:szCs w:val="16"/>
-          <w:lang w:val="en-US"/>
         </w:rPr>
         <w:t>127</w:t>
       </w:r>
@@ -4494,7 +4456,6 @@
           <w:color w:val="9B2393"/>
           <w:sz w:val="16"/>
           <w:szCs w:val="16"/>
-          <w:lang w:val="en-US"/>
         </w:rPr>
         <w:t>&lt;/</w:t>
       </w:r>
@@ -4507,7 +4468,6 @@
           <w:color w:val="9B2393"/>
           <w:sz w:val="16"/>
           <w:szCs w:val="16"/>
-          <w:lang w:val="en-US"/>
         </w:rPr>
         <w:t>myPixelSize</w:t>
       </w:r>
@@ -4520,7 +4480,6 @@
           <w:color w:val="9B2393"/>
           <w:sz w:val="16"/>
           <w:szCs w:val="16"/>
-          <w:lang w:val="en-US"/>
         </w:rPr>
         <w:t>&gt;</w:t>
       </w:r>
@@ -4532,7 +4491,6 @@
           <w:color w:val="9B2393"/>
           <w:sz w:val="16"/>
           <w:szCs w:val="16"/>
-          <w:lang w:val="en-US"/>
         </w:rPr>
         <w:t xml:space="preserve"> </w:t>
       </w:r>
@@ -4542,7 +4500,6 @@
           <w:color w:val="A19E9E" w:themeColor="background2" w:themeShade="BF"/>
           <w:sz w:val="16"/>
           <w:szCs w:val="16"/>
-          <w:lang w:val="en-US"/>
         </w:rPr>
         <w:t>[µm]</w:t>
       </w:r>
@@ -4573,7 +4530,6 @@
           <w:color w:val="000000"/>
           <w:sz w:val="16"/>
           <w:szCs w:val="16"/>
-          <w:lang w:val="en-US"/>
         </w:rPr>
         <w:t xml:space="preserve">        </w:t>
       </w:r>
@@ -4585,7 +4541,6 @@
           <w:color w:val="000000"/>
           <w:sz w:val="16"/>
           <w:szCs w:val="16"/>
-          <w:lang w:val="en-US"/>
         </w:rPr>
         <w:t xml:space="preserve">   </w:t>
       </w:r>
@@ -4739,17 +4694,7 @@
           <w:szCs w:val="16"/>
           <w:lang w:val="en-US"/>
         </w:rPr>
-        <w:t>#</w:t>
-      </w:r>
-      <w:r>
-        <w:rPr>
-          <w:rFonts w:cs="Menlo"/>
-          <w:color w:val="A19E9E" w:themeColor="background2" w:themeShade="BF"/>
-          <w:sz w:val="16"/>
-          <w:szCs w:val="16"/>
-          <w:lang w:val="en-US"/>
-        </w:rPr>
-        <w:t xml:space="preserve"> std deviation of the PSF </w:t>
+        <w:t xml:space="preserve"># std deviation of the PSF </w:t>
       </w:r>
       <w:r>
         <w:rPr>
@@ -4929,17 +4874,7 @@
           <w:szCs w:val="16"/>
           <w:lang w:val="en-US"/>
         </w:rPr>
-        <w:t xml:space="preserve">, default </w:t>
-      </w:r>
-      <w:r>
-        <w:rPr>
-          <w:rFonts w:cs="Menlo"/>
-          <w:color w:val="A19E9E" w:themeColor="background2" w:themeShade="BF"/>
-          <w:sz w:val="16"/>
-          <w:szCs w:val="16"/>
-          <w:lang w:val="en-US"/>
-        </w:rPr>
-        <w:t xml:space="preserve">no </w:t>
+        <w:t xml:space="preserve">, default no </w:t>
       </w:r>
       <w:r>
         <w:rPr>
@@ -5437,6 +5372,7 @@
       <w:r>
         <w:rPr>
           <w:rFonts w:asciiTheme="minorHAnsi" w:hAnsiTheme="minorHAnsi"/>
+          <w:noProof/>
           <w:sz w:val="21"/>
           <w:szCs w:val="21"/>
           <w:lang w:val="fr-FR"/>
@@ -6976,17 +6912,7 @@
           <w:szCs w:val="16"/>
           <w:lang w:val="en-US"/>
         </w:rPr>
-        <w:t xml:space="preserve">default </w:t>
-      </w:r>
-      <w:r>
-        <w:rPr>
-          <w:rFonts w:cs="Menlo"/>
-          <w:color w:val="A19E9E" w:themeColor="background2" w:themeShade="BF"/>
-          <w:sz w:val="16"/>
-          <w:szCs w:val="16"/>
-          <w:lang w:val="en-US"/>
-        </w:rPr>
-        <w:t>None</w:t>
+        <w:t>default None</w:t>
       </w:r>
     </w:p>
     <w:p>
@@ -7176,17 +7102,7 @@
           <w:szCs w:val="16"/>
           <w:lang w:val="en-US"/>
         </w:rPr>
-        <w:t xml:space="preserve"> </w:t>
-      </w:r>
-      <w:r>
-        <w:rPr>
-          <w:rFonts w:cs="Menlo"/>
-          <w:color w:val="A19E9E" w:themeColor="background2" w:themeShade="BF"/>
-          <w:sz w:val="16"/>
-          <w:szCs w:val="16"/>
-          <w:lang w:val="en-US"/>
-        </w:rPr>
-        <w:t xml:space="preserve">mandatory only if </w:t>
+        <w:t xml:space="preserve"> mandatory only if </w:t>
       </w:r>
       <w:proofErr w:type="spellStart"/>
       <w:r>
@@ -7675,6 +7591,7 @@
           <w:color w:val="000000"/>
           <w:sz w:val="24"/>
           <w:szCs w:val="24"/>
+          <w:lang w:val="en-US"/>
         </w:rPr>
       </w:pPr>
     </w:p>
@@ -8904,6 +8821,7 @@
           <w:color w:val="9B2393"/>
           <w:sz w:val="20"/>
           <w:szCs w:val="20"/>
+          <w:lang w:val="en-US"/>
         </w:rPr>
       </w:pPr>
       <w:r>
@@ -8924,6 +8842,7 @@
           <w:color w:val="9B2393"/>
           <w:sz w:val="20"/>
           <w:szCs w:val="20"/>
+          <w:lang w:val="en-US"/>
         </w:rPr>
         <w:t>&lt;/source&gt;</w:t>
       </w:r>
@@ -8944,6 +8863,7 @@
           <w:color w:val="9B2393"/>
           <w:sz w:val="24"/>
           <w:szCs w:val="24"/>
+          <w:lang w:val="en-US"/>
         </w:rPr>
       </w:pPr>
     </w:p>
@@ -11280,7 +11200,33 @@
           <w:szCs w:val="18"/>
           <w:lang w:val="en-US"/>
         </w:rPr>
-        <w:t>&lt;myMaterials&gt;</w:t>
+        <w:t>&lt;</w:t>
+      </w:r>
+      <w:proofErr w:type="spellStart"/>
+      <w:r>
+        <w:rPr>
+          <w:rFonts w:ascii="Menlo" w:hAnsi="Menlo" w:cs="Menlo"/>
+          <w:b/>
+          <w:bCs/>
+          <w:color w:val="9B2393"/>
+          <w:sz w:val="18"/>
+          <w:szCs w:val="18"/>
+          <w:lang w:val="en-US"/>
+        </w:rPr>
+        <w:t>myMaterials</w:t>
+      </w:r>
+      <w:proofErr w:type="spellEnd"/>
+      <w:r>
+        <w:rPr>
+          <w:rFonts w:ascii="Menlo" w:hAnsi="Menlo" w:cs="Menlo"/>
+          <w:b/>
+          <w:bCs/>
+          <w:color w:val="9B2393"/>
+          <w:sz w:val="18"/>
+          <w:szCs w:val="18"/>
+          <w:lang w:val="en-US"/>
+        </w:rPr>
+        <w:t>&gt;</w:t>
       </w:r>
       <w:proofErr w:type="spellStart"/>
       <w:proofErr w:type="gramStart"/>
@@ -11306,7 +11252,33 @@
           <w:szCs w:val="18"/>
           <w:lang w:val="en-US"/>
         </w:rPr>
-        <w:t>&lt;/myMaterials&gt;</w:t>
+        <w:t>&lt;/</w:t>
+      </w:r>
+      <w:proofErr w:type="spellStart"/>
+      <w:r>
+        <w:rPr>
+          <w:rFonts w:ascii="Menlo" w:hAnsi="Menlo" w:cs="Menlo"/>
+          <w:b/>
+          <w:bCs/>
+          <w:color w:val="9B2393"/>
+          <w:sz w:val="18"/>
+          <w:szCs w:val="18"/>
+          <w:lang w:val="en-US"/>
+        </w:rPr>
+        <w:t>myMaterials</w:t>
+      </w:r>
+      <w:proofErr w:type="spellEnd"/>
+      <w:r>
+        <w:rPr>
+          <w:rFonts w:ascii="Menlo" w:hAnsi="Menlo" w:cs="Menlo"/>
+          <w:b/>
+          <w:bCs/>
+          <w:color w:val="9B2393"/>
+          <w:sz w:val="18"/>
+          <w:szCs w:val="18"/>
+          <w:lang w:val="en-US"/>
+        </w:rPr>
+        <w:t>&gt;</w:t>
       </w:r>
     </w:p>
     <w:p>
@@ -11491,6 +11463,7 @@
           <w:color w:val="000000"/>
           <w:sz w:val="18"/>
           <w:szCs w:val="18"/>
+          <w:lang w:val="en-US"/>
         </w:rPr>
       </w:pPr>
     </w:p>
@@ -11899,7 +11872,33 @@
           <w:szCs w:val="18"/>
           <w:lang w:val="en-US"/>
         </w:rPr>
-        <w:t>&lt;myMaterials&gt;</w:t>
+        <w:t>&lt;</w:t>
+      </w:r>
+      <w:proofErr w:type="spellStart"/>
+      <w:r>
+        <w:rPr>
+          <w:rFonts w:ascii="Menlo" w:hAnsi="Menlo" w:cs="Menlo"/>
+          <w:b/>
+          <w:bCs/>
+          <w:color w:val="9B2393"/>
+          <w:sz w:val="18"/>
+          <w:szCs w:val="18"/>
+          <w:lang w:val="en-US"/>
+        </w:rPr>
+        <w:t>myMaterials</w:t>
+      </w:r>
+      <w:proofErr w:type="spellEnd"/>
+      <w:r>
+        <w:rPr>
+          <w:rFonts w:ascii="Menlo" w:hAnsi="Menlo" w:cs="Menlo"/>
+          <w:b/>
+          <w:bCs/>
+          <w:color w:val="9B2393"/>
+          <w:sz w:val="18"/>
+          <w:szCs w:val="18"/>
+          <w:lang w:val="en-US"/>
+        </w:rPr>
+        <w:t>&gt;</w:t>
       </w:r>
       <w:proofErr w:type="spellStart"/>
       <w:r>
@@ -11923,7 +11922,33 @@
           <w:szCs w:val="18"/>
           <w:lang w:val="en-US"/>
         </w:rPr>
-        <w:t>&lt;/myMaterials&gt;</w:t>
+        <w:t>&lt;/</w:t>
+      </w:r>
+      <w:proofErr w:type="spellStart"/>
+      <w:r>
+        <w:rPr>
+          <w:rFonts w:ascii="Menlo" w:hAnsi="Menlo" w:cs="Menlo"/>
+          <w:b/>
+          <w:bCs/>
+          <w:color w:val="9B2393"/>
+          <w:sz w:val="18"/>
+          <w:szCs w:val="18"/>
+          <w:lang w:val="en-US"/>
+        </w:rPr>
+        <w:t>myMaterials</w:t>
+      </w:r>
+      <w:proofErr w:type="spellEnd"/>
+      <w:r>
+        <w:rPr>
+          <w:rFonts w:ascii="Menlo" w:hAnsi="Menlo" w:cs="Menlo"/>
+          <w:b/>
+          <w:bCs/>
+          <w:color w:val="9B2393"/>
+          <w:sz w:val="18"/>
+          <w:szCs w:val="18"/>
+          <w:lang w:val="en-US"/>
+        </w:rPr>
+        <w:t>&gt;</w:t>
       </w:r>
     </w:p>
     <w:p>
@@ -12500,6 +12525,7 @@
           <w:color w:val="000000"/>
           <w:sz w:val="18"/>
           <w:szCs w:val="18"/>
+          <w:lang w:val="en-US"/>
         </w:rPr>
       </w:pPr>
       <w:r>
@@ -12520,32 +12546,33 @@
           <w:color w:val="9B2393"/>
           <w:sz w:val="18"/>
           <w:szCs w:val="18"/>
+          <w:lang w:val="en-US"/>
         </w:rPr>
         <w:t>&lt;</w:t>
       </w:r>
       <w:proofErr w:type="spellStart"/>
-      <w:proofErr w:type="gramStart"/>
-      <w:r>
-        <w:rPr>
-          <w:rFonts w:ascii="Menlo" w:hAnsi="Menlo" w:cs="Menlo"/>
-          <w:b/>
-          <w:bCs/>
-          <w:color w:val="9B2393"/>
-          <w:sz w:val="18"/>
-          <w:szCs w:val="18"/>
+      <w:r>
+        <w:rPr>
+          <w:rFonts w:ascii="Menlo" w:hAnsi="Menlo" w:cs="Menlo"/>
+          <w:b/>
+          <w:bCs/>
+          <w:color w:val="9B2393"/>
+          <w:sz w:val="18"/>
+          <w:szCs w:val="18"/>
+          <w:lang w:val="en-US"/>
         </w:rPr>
         <w:t>myMaterials</w:t>
       </w:r>
       <w:proofErr w:type="spellEnd"/>
-      <w:proofErr w:type="gramEnd"/>
-      <w:r>
-        <w:rPr>
-          <w:rFonts w:ascii="Menlo" w:hAnsi="Menlo" w:cs="Menlo"/>
-          <w:b/>
-          <w:bCs/>
-          <w:color w:val="9B2393"/>
-          <w:sz w:val="18"/>
-          <w:szCs w:val="18"/>
+      <w:r>
+        <w:rPr>
+          <w:rFonts w:ascii="Menlo" w:hAnsi="Menlo" w:cs="Menlo"/>
+          <w:b/>
+          <w:bCs/>
+          <w:color w:val="9B2393"/>
+          <w:sz w:val="18"/>
+          <w:szCs w:val="18"/>
+          <w:lang w:val="en-US"/>
         </w:rPr>
         <w:t>&gt;</w:t>
       </w:r>
@@ -12555,6 +12582,7 @@
           <w:color w:val="000000"/>
           <w:sz w:val="18"/>
           <w:szCs w:val="18"/>
+          <w:lang w:val="en-US"/>
         </w:rPr>
         <w:t>Air</w:t>
       </w:r>
@@ -12566,6 +12594,7 @@
           <w:color w:val="9B2393"/>
           <w:sz w:val="18"/>
           <w:szCs w:val="18"/>
+          <w:lang w:val="en-US"/>
         </w:rPr>
         <w:t>&lt;/</w:t>
       </w:r>
@@ -12578,6 +12607,7 @@
           <w:color w:val="9B2393"/>
           <w:sz w:val="18"/>
           <w:szCs w:val="18"/>
+          <w:lang w:val="en-US"/>
         </w:rPr>
         <w:t>myMaterials</w:t>
       </w:r>
@@ -12590,6 +12620,7 @@
           <w:color w:val="9B2393"/>
           <w:sz w:val="18"/>
           <w:szCs w:val="18"/>
+          <w:lang w:val="en-US"/>
         </w:rPr>
         <w:t>&gt;</w:t>
       </w:r>
@@ -12846,15 +12877,16 @@
     <w:p>
       <w:pPr>
         <w:pStyle w:val="Titre5"/>
-      </w:pPr>
-      <w:r>
-        <w:t xml:space="preserve">Delta Beta </w:t>
-      </w:r>
-      <w:proofErr w:type="gramStart"/>
-      <w:r>
-        <w:t>parameters:</w:t>
-      </w:r>
-      <w:proofErr w:type="gramEnd"/>
+        <w:rPr>
+          <w:lang w:val="en-US"/>
+        </w:rPr>
+      </w:pPr>
+      <w:r>
+        <w:rPr>
+          <w:lang w:val="en-US"/>
+        </w:rPr>
+        <w:t>Delta Beta parameters:</w:t>
+      </w:r>
     </w:p>
     <w:p>
       <w:pPr>
@@ -12996,26 +13028,88 @@
       <w:pPr>
         <w:pStyle w:val="Corps"/>
         <w:jc w:val="both"/>
-      </w:pPr>
+        <w:rPr>
+          <w:b/>
+          <w:bCs/>
+        </w:rPr>
+      </w:pPr>
+      <w:r>
+        <w:rPr>
+          <w:b/>
+          <w:bCs/>
+        </w:rPr>
+        <w:t>[EDIT 14/06/2022]</w:t>
+      </w:r>
     </w:p>
     <w:p>
       <w:pPr>
         <w:pStyle w:val="Corps"/>
         <w:jc w:val="both"/>
       </w:pPr>
+      <w:r>
+        <w:t xml:space="preserve">The </w:t>
+      </w:r>
+      <w:proofErr w:type="spellStart"/>
+      <w:r>
+        <w:t>xraylib</w:t>
+      </w:r>
+      <w:proofErr w:type="spellEnd"/>
+      <w:r>
+        <w:t xml:space="preserve"> python library can now be used. This library requires either the chemical formulas or elements percentages of your material to be written in the Samples/Materials.csv file. Per default, the code will now search first if your material is in this file before searching in the </w:t>
+      </w:r>
+      <w:proofErr w:type="spellStart"/>
+      <w:r>
+        <w:t>xls</w:t>
+      </w:r>
+      <w:proofErr w:type="spellEnd"/>
+      <w:r>
+        <w:t xml:space="preserve"> file. </w:t>
+      </w:r>
+    </w:p>
+    <w:p>
+      <w:pPr>
+        <w:pStyle w:val="Corps"/>
+        <w:jc w:val="both"/>
+      </w:pPr>
+      <w:r>
+        <w:t xml:space="preserve">Some tests were done comparing the index values obtained from </w:t>
+      </w:r>
+      <w:proofErr w:type="spellStart"/>
+      <w:r>
+        <w:t>TSImaging</w:t>
+      </w:r>
+      <w:proofErr w:type="spellEnd"/>
+      <w:r>
+        <w:t xml:space="preserve"> with the ones given by </w:t>
+      </w:r>
+      <w:proofErr w:type="spellStart"/>
+      <w:r>
+        <w:t>xraylib</w:t>
+      </w:r>
+      <w:proofErr w:type="spellEnd"/>
+      <w:r>
+        <w:t>. They are not quite identical but the difference is usually smaller than 10 percent.</w:t>
+      </w:r>
+    </w:p>
+    <w:p>
+      <w:pPr>
+        <w:pStyle w:val="Corps"/>
+        <w:jc w:val="both"/>
+      </w:pPr>
     </w:p>
     <w:p>
       <w:pPr>
         <w:pStyle w:val="Titre5"/>
-      </w:pPr>
-      <w:r>
-        <w:t xml:space="preserve">Membrane </w:t>
-      </w:r>
-      <w:proofErr w:type="gramStart"/>
-      <w:r>
-        <w:t>geometry:</w:t>
-      </w:r>
-      <w:proofErr w:type="gramEnd"/>
+        <w:rPr>
+          <w:lang w:val="en-US"/>
+        </w:rPr>
+      </w:pPr>
+      <w:r>
+        <w:rPr>
+          <w:lang w:val="en-US"/>
+        </w:rPr>
+        <w:t>Membrane geometry:</w:t>
+      </w:r>
     </w:p>
     <w:p>
       <w:pPr>
@@ -13527,15 +13621,16 @@
     <w:p>
       <w:pPr>
         <w:pStyle w:val="Titre5"/>
-      </w:pPr>
-      <w:r>
-        <w:t xml:space="preserve">Samples </w:t>
-      </w:r>
-      <w:proofErr w:type="gramStart"/>
-      <w:r>
-        <w:t>geometries:</w:t>
-      </w:r>
-      <w:proofErr w:type="gramEnd"/>
+        <w:rPr>
+          <w:lang w:val="en-US"/>
+        </w:rPr>
+      </w:pPr>
+      <w:r>
+        <w:rPr>
+          <w:lang w:val="en-US"/>
+        </w:rPr>
+        <w:t>Samples geometries:</w:t>
+      </w:r>
     </w:p>
     <w:p>
       <w:pPr>
@@ -13585,12 +13680,19 @@
         <w:rPr>
           <w:rFonts w:asciiTheme="minorHAnsi" w:hAnsiTheme="minorHAnsi"/>
         </w:rPr>
-        <w:t xml:space="preserve"> and a contrast phantom used for the test of micro-tomography tools</w:t>
+        <w:t xml:space="preserve"> and a contrast phantom used for the test of micro-</w:t>
       </w:r>
       <w:r>
         <w:rPr>
           <w:rFonts w:asciiTheme="minorHAnsi" w:hAnsiTheme="minorHAnsi"/>
         </w:rPr>
+        <w:lastRenderedPageBreak/>
+        <w:t>tomography tools</w:t>
+      </w:r>
+      <w:r>
+        <w:rPr>
+          <w:rFonts w:asciiTheme="minorHAnsi" w:hAnsiTheme="minorHAnsi"/>
+        </w:rPr>
         <w:t xml:space="preserve">. </w:t>
       </w:r>
       <w:r>
@@ -13692,7 +13794,6 @@
           <w:b/>
           <w:bCs/>
         </w:rPr>
-        <w:lastRenderedPageBreak/>
         <w:t>&lt;</w:t>
       </w:r>
       <w:proofErr w:type="spellStart"/>
@@ -14242,6 +14343,7 @@
       <w:r>
         <w:rPr>
           <w:rFonts w:asciiTheme="minorHAnsi" w:hAnsiTheme="minorHAnsi"/>
+          <w:noProof/>
           <w:lang w:val="fr-FR"/>
         </w:rPr>
         <w:drawing>
@@ -15337,6 +15439,7 @@
       <w:r>
         <w:rPr>
           <w:rFonts w:asciiTheme="minorHAnsi" w:hAnsiTheme="minorHAnsi"/>
+          <w:noProof/>
         </w:rPr>
         <w:drawing>
           <wp:anchor distT="0" distB="0" distL="114300" distR="114300" simplePos="0" relativeHeight="251663360" behindDoc="0" locked="0" layoutInCell="1" allowOverlap="1" wp14:anchorId="24B5DF7D" wp14:editId="26AE3872">
@@ -15504,7 +15607,14 @@
         <w:rPr>
           <w:rFonts w:asciiTheme="minorHAnsi" w:hAnsiTheme="minorHAnsi"/>
         </w:rPr>
-        <w:t xml:space="preserve"> and the image dimensions must match your experiment geometry. In order to know the dimensions needed for your thickness map, you can use the main in the creatSampGeom.py. In the main part (at the end of the file) enter the required experiment information and run this file. It will give you the pixel size you need and the dimensions in pixels.</w:t>
+        <w:t xml:space="preserve"> and the image dimensions must match your experiment geometry. In order to know the dimensions needed for your thickness map, you can use the main in the creatSampGeom.py. In the main part (at the end of the file) enter the required experiment information and run this file. It will give you the pixel size you </w:t>
+      </w:r>
+      <w:r>
+        <w:rPr>
+          <w:rFonts w:asciiTheme="minorHAnsi" w:hAnsiTheme="minorHAnsi"/>
+        </w:rPr>
+        <w:lastRenderedPageBreak/>
+        <w:t>need and the dimensions in pixels.</w:t>
       </w:r>
       <w:r>
         <w:rPr>
@@ -15571,7 +15681,6 @@
         <w:rPr>
           <w:rFonts w:asciiTheme="minorHAnsi" w:hAnsiTheme="minorHAnsi"/>
         </w:rPr>
-        <w:lastRenderedPageBreak/>
         <w:t xml:space="preserve">When loading several materials geometry, the thickness maps will be ordered in the alphabetic order of their file names. This order must be the same as the one you give in the </w:t>
       </w:r>
       <w:r>
@@ -15586,16 +15695,7 @@
         <w:t>&lt;myMaterials&gt;</w:t>
       </w:r>
       <w:r>
-        <w:t xml:space="preserve"> </w:t>
-      </w:r>
-      <w:r>
-        <w:t xml:space="preserve">item </w:t>
-      </w:r>
-      <w:r>
-        <w:t>in the xml file</w:t>
-      </w:r>
-      <w:r>
-        <w:t>.</w:t>
+        <w:t xml:space="preserve"> item in the xml file.</w:t>
       </w:r>
     </w:p>
     <w:p>
@@ -16837,7 +16937,6 @@
         </w:rPr>
         <w:t xml:space="preserve">. </w:t>
       </w:r>
-      <w:proofErr w:type="spellStart"/>
       <w:r>
         <w:rPr>
           <w:rFonts w:ascii="Segoe UI" w:eastAsia="Times New Roman" w:hAnsi="Segoe UI" w:cs="Segoe UI"/>
@@ -16845,37 +16944,7 @@
           <w:sz w:val="21"/>
           <w:szCs w:val="21"/>
         </w:rPr>
-        <w:t>Phys</w:t>
-      </w:r>
-      <w:proofErr w:type="spellEnd"/>
-      <w:r>
-        <w:rPr>
-          <w:rFonts w:ascii="Segoe UI" w:eastAsia="Times New Roman" w:hAnsi="Segoe UI" w:cs="Segoe UI"/>
-          <w:color w:val="172B4D"/>
-          <w:sz w:val="21"/>
-          <w:szCs w:val="21"/>
-        </w:rPr>
-        <w:t xml:space="preserve"> Med </w:t>
-      </w:r>
-      <w:proofErr w:type="spellStart"/>
-      <w:r>
-        <w:rPr>
-          <w:rFonts w:ascii="Segoe UI" w:eastAsia="Times New Roman" w:hAnsi="Segoe UI" w:cs="Segoe UI"/>
-          <w:color w:val="172B4D"/>
-          <w:sz w:val="21"/>
-          <w:szCs w:val="21"/>
-        </w:rPr>
-        <w:t>Biol</w:t>
-      </w:r>
-      <w:proofErr w:type="spellEnd"/>
-      <w:r>
-        <w:rPr>
-          <w:rFonts w:ascii="Segoe UI" w:eastAsia="Times New Roman" w:hAnsi="Segoe UI" w:cs="Segoe UI"/>
-          <w:color w:val="172B4D"/>
-          <w:sz w:val="21"/>
-          <w:szCs w:val="21"/>
-        </w:rPr>
-        <w:t xml:space="preserve"> </w:t>
+        <w:t xml:space="preserve">Phys Med Biol </w:t>
       </w:r>
       <w:proofErr w:type="gramStart"/>
       <w:r>
@@ -16979,6 +17048,7 @@
           <w:sz w:val="28"/>
           <w:szCs w:val="28"/>
           <w:u w:val="single"/>
+          <w:lang w:val="en-US"/>
           <w14:textOutline w14:w="0" w14:cap="flat" w14:cmpd="sng" w14:algn="ctr">
             <w14:noFill/>
             <w14:prstDash w14:val="solid"/>
@@ -16993,56 +17063,11 @@
           <w:sz w:val="28"/>
           <w:szCs w:val="28"/>
           <w:u w:val="single"/>
+          <w:lang w:val="en-US"/>
         </w:rPr>
         <w:lastRenderedPageBreak/>
-        <w:t xml:space="preserve">Simulation </w:t>
-      </w:r>
-      <w:proofErr w:type="spellStart"/>
-      <w:r>
-        <w:rPr>
-          <w:b/>
-          <w:bCs/>
-          <w:sz w:val="28"/>
-          <w:szCs w:val="28"/>
-          <w:u w:val="single"/>
-        </w:rPr>
-        <w:t>physical</w:t>
-      </w:r>
-      <w:proofErr w:type="spellEnd"/>
-      <w:r>
-        <w:rPr>
-          <w:b/>
-          <w:bCs/>
-          <w:sz w:val="28"/>
-          <w:szCs w:val="28"/>
-          <w:u w:val="single"/>
-        </w:rPr>
-        <w:t xml:space="preserve"> </w:t>
-      </w:r>
-      <w:proofErr w:type="spellStart"/>
-      <w:proofErr w:type="gramStart"/>
-      <w:r>
-        <w:rPr>
-          <w:b/>
-          <w:bCs/>
-          <w:sz w:val="28"/>
-          <w:szCs w:val="28"/>
-          <w:u w:val="single"/>
-        </w:rPr>
-        <w:t>models</w:t>
-      </w:r>
-      <w:proofErr w:type="spellEnd"/>
-      <w:r>
-        <w:rPr>
-          <w:b/>
-          <w:bCs/>
-          <w:sz w:val="28"/>
-          <w:szCs w:val="28"/>
-          <w:u w:val="single"/>
-        </w:rPr>
-        <w:t>:</w:t>
-      </w:r>
-      <w:proofErr w:type="gramEnd"/>
+        <w:t>Simulation physical models:</w:t>
+      </w:r>
     </w:p>
     <w:p>
       <w:pPr>
@@ -17050,6 +17075,7 @@
         <w:jc w:val="both"/>
         <w:rPr>
           <w:rStyle w:val="CitationCar"/>
+          <w:lang w:val="en-US"/>
         </w:rPr>
       </w:pPr>
       <w:r>
@@ -17090,47 +17116,12 @@
         </w:rPr>
         <w:t>, J. M., &amp; Langer, M. (2021). Evaluation of simulators for x-ray speckle-based phase contrast imaging. </w:t>
       </w:r>
-      <w:proofErr w:type="spellStart"/>
       <w:r>
         <w:rPr>
           <w:rStyle w:val="CitationCar"/>
-        </w:rPr>
-        <w:t>Physics</w:t>
-      </w:r>
-      <w:proofErr w:type="spellEnd"/>
-      <w:r>
-        <w:rPr>
-          <w:rStyle w:val="CitationCar"/>
-        </w:rPr>
-        <w:t xml:space="preserve"> in </w:t>
-      </w:r>
-      <w:proofErr w:type="spellStart"/>
-      <w:r>
-        <w:rPr>
-          <w:rStyle w:val="CitationCar"/>
-        </w:rPr>
-        <w:t>Medicine</w:t>
-      </w:r>
-      <w:proofErr w:type="spellEnd"/>
-      <w:r>
-        <w:rPr>
-          <w:rStyle w:val="CitationCar"/>
-        </w:rPr>
-        <w:t xml:space="preserve"> &amp; </w:t>
-      </w:r>
-      <w:proofErr w:type="spellStart"/>
-      <w:r>
-        <w:rPr>
-          <w:rStyle w:val="CitationCar"/>
-        </w:rPr>
-        <w:t>Biology</w:t>
-      </w:r>
-      <w:proofErr w:type="spellEnd"/>
-      <w:r>
-        <w:rPr>
-          <w:rStyle w:val="CitationCar"/>
-        </w:rPr>
-        <w:t>, 66(17), 175027.</w:t>
+          <w:lang w:val="en-US"/>
+        </w:rPr>
+        <w:t>Physics in Medicine &amp; Biology, 66(17), 175027.</w:t>
       </w:r>
     </w:p>
     <w:p>
@@ -20021,12 +20012,29 @@
       <w:pPr>
         <w:pStyle w:val="Corps"/>
         <w:jc w:val="both"/>
-      </w:pPr>
-      <w:r>
+        <w:rPr>
+          <w:lang w:val="fr-FR"/>
+        </w:rPr>
+      </w:pPr>
+      <w:r>
+        <w:rPr>
+          <w:lang w:val="fr-FR"/>
+        </w:rPr>
         <w:lastRenderedPageBreak/>
-        <w:t>Appendix 1:</w:t>
-      </w:r>
-      <w:r>
+        <w:t xml:space="preserve">Appendix </w:t>
+      </w:r>
+      <w:proofErr w:type="gramStart"/>
+      <w:r>
+        <w:rPr>
+          <w:lang w:val="fr-FR"/>
+        </w:rPr>
+        <w:t>1:</w:t>
+      </w:r>
+      <w:proofErr w:type="gramEnd"/>
+      <w:r>
+        <w:rPr>
+          <w:lang w:val="fr-FR"/>
+        </w:rPr>
         <w:t xml:space="preserve"> </w:t>
       </w:r>
     </w:p>
@@ -20034,10 +20042,32 @@
       <w:pPr>
         <w:pStyle w:val="Corps"/>
         <w:jc w:val="both"/>
-      </w:pPr>
-      <w:r>
-        <w:t>Sphere radius distribution:</w:t>
-      </w:r>
+        <w:rPr>
+          <w:lang w:val="fr-FR"/>
+        </w:rPr>
+      </w:pPr>
+      <w:proofErr w:type="spellStart"/>
+      <w:r>
+        <w:rPr>
+          <w:lang w:val="fr-FR"/>
+        </w:rPr>
+        <w:t>Sphere</w:t>
+      </w:r>
+      <w:proofErr w:type="spellEnd"/>
+      <w:r>
+        <w:rPr>
+          <w:lang w:val="fr-FR"/>
+        </w:rPr>
+        <w:t xml:space="preserve"> radius </w:t>
+      </w:r>
+      <w:proofErr w:type="gramStart"/>
+      <w:r>
+        <w:rPr>
+          <w:lang w:val="fr-FR"/>
+        </w:rPr>
+        <w:t>distribution:</w:t>
+      </w:r>
+      <w:proofErr w:type="gramEnd"/>
     </w:p>
     <w:p>
       <w:pPr>
@@ -20228,6 +20258,9 @@
         </w:rPr>
       </w:pPr>
       <w:r>
+        <w:rPr>
+          <w:noProof/>
+        </w:rPr>
         <w:drawing>
           <wp:inline distT="0" distB="0" distL="0" distR="0" wp14:anchorId="7BF38766" wp14:editId="489E4D70">
             <wp:extent cx="4573224" cy="1517708"/>
@@ -20470,7 +20503,7 @@
 </file>
 
 <file path=word/endnotes.xml><?xml version="1.0" encoding="utf-8"?>
-<w:endnotes xmlns:wpc="http://schemas.microsoft.com/office/word/2010/wordprocessingCanvas" xmlns:cx="http://schemas.microsoft.com/office/drawing/2014/chartex" xmlns:cx1="http://schemas.microsoft.com/office/drawing/2015/9/8/chartex" xmlns:cx2="http://schemas.microsoft.com/office/drawing/2015/10/21/chartex" xmlns:cx3="http://schemas.microsoft.com/office/drawing/2016/5/9/chartex" xmlns:cx4="http://schemas.microsoft.com/office/drawing/2016/5/10/chartex" xmlns:cx5="http://schemas.microsoft.com/office/drawing/2016/5/11/chartex" xmlns:cx6="http://schemas.microsoft.com/office/drawing/2016/5/12/chartex" xmlns:cx7="http://schemas.microsoft.com/office/drawing/2016/5/13/chartex" xmlns:cx8="http://schemas.microsoft.com/office/drawing/2016/5/14/chartex" xmlns:mc="http://schemas.openxmlformats.org/markup-compatibility/2006" xmlns:aink="http://schemas.microsoft.com/office/drawing/2016/ink" xmlns:am3d="http://schemas.microsoft.com/office/drawing/2017/model3d" xmlns:o="urn:schemas-microsoft-com:office:office" xmlns:r="http://schemas.openxmlformats.org/officeDocument/2006/relationships" xmlns:m="http://schemas.openxmlformats.org/officeDocument/2006/math" xmlns:v="urn:schemas-microsoft-com:vml" xmlns:wp14="http://schemas.microsoft.com/office/word/2010/wordprocessingDrawing" xmlns:wp="http://schemas.openxmlformats.org/drawingml/2006/wordprocessingDrawing" xmlns:w10="urn:schemas-microsoft-com:office:word" xmlns:w="http://schemas.openxmlformats.org/wordprocessingml/2006/main" xmlns:w14="http://schemas.microsoft.com/office/word/2010/wordml" xmlns:w15="http://schemas.microsoft.com/office/word/2012/wordml" xmlns:w16cex="http://schemas.microsoft.com/office/word/2018/wordml/cex" xmlns:w16cid="http://schemas.microsoft.com/office/word/2016/wordml/cid" xmlns:w16="http://schemas.microsoft.com/office/word/2018/wordml" xmlns:w16sdtdh="http://schemas.microsoft.com/office/word/2020/wordml/sdtdatahash" xmlns:w16se="http://schemas.microsoft.com/office/word/2015/wordml/symex" xmlns:wpg="http://schemas.microsoft.com/office/word/2010/wordprocessingGroup" xmlns:wpi="http://schemas.microsoft.com/office/word/2010/wordprocessingInk" xmlns:wne="http://schemas.microsoft.com/office/word/2006/wordml" xmlns:wps="http://schemas.microsoft.com/office/word/2010/wordprocessingShape" mc:Ignorable="w14 w15 w16se w16cid w16 w16cex w16sdtdh wp14">
+<w:endnotes xmlns:wpc="http://schemas.microsoft.com/office/word/2010/wordprocessingCanvas" xmlns:cx="http://schemas.microsoft.com/office/drawing/2014/chartex" xmlns:cx1="http://schemas.microsoft.com/office/drawing/2015/9/8/chartex" xmlns:cx2="http://schemas.microsoft.com/office/drawing/2015/10/21/chartex" xmlns:cx3="http://schemas.microsoft.com/office/drawing/2016/5/9/chartex" xmlns:cx4="http://schemas.microsoft.com/office/drawing/2016/5/10/chartex" xmlns:cx5="http://schemas.microsoft.com/office/drawing/2016/5/11/chartex" xmlns:cx6="http://schemas.microsoft.com/office/drawing/2016/5/12/chartex" xmlns:cx7="http://schemas.microsoft.com/office/drawing/2016/5/13/chartex" xmlns:cx8="http://schemas.microsoft.com/office/drawing/2016/5/14/chartex" xmlns:mc="http://schemas.openxmlformats.org/markup-compatibility/2006" xmlns:aink="http://schemas.microsoft.com/office/drawing/2016/ink" xmlns:am3d="http://schemas.microsoft.com/office/drawing/2017/model3d" xmlns:o="urn:schemas-microsoft-com:office:office" xmlns:oel="http://schemas.microsoft.com/office/2019/extlst" xmlns:r="http://schemas.openxmlformats.org/officeDocument/2006/relationships" xmlns:m="http://schemas.openxmlformats.org/officeDocument/2006/math" xmlns:v="urn:schemas-microsoft-com:vml" xmlns:wp14="http://schemas.microsoft.com/office/word/2010/wordprocessingDrawing" xmlns:wp="http://schemas.openxmlformats.org/drawingml/2006/wordprocessingDrawing" xmlns:w10="urn:schemas-microsoft-com:office:word" xmlns:w="http://schemas.openxmlformats.org/wordprocessingml/2006/main" xmlns:w14="http://schemas.microsoft.com/office/word/2010/wordml" xmlns:w15="http://schemas.microsoft.com/office/word/2012/wordml" xmlns:w16cex="http://schemas.microsoft.com/office/word/2018/wordml/cex" xmlns:w16cid="http://schemas.microsoft.com/office/word/2016/wordml/cid" xmlns:w16="http://schemas.microsoft.com/office/word/2018/wordml" xmlns:w16sdtdh="http://schemas.microsoft.com/office/word/2020/wordml/sdtdatahash" xmlns:w16se="http://schemas.microsoft.com/office/word/2015/wordml/symex" xmlns:wpg="http://schemas.microsoft.com/office/word/2010/wordprocessingGroup" xmlns:wpi="http://schemas.microsoft.com/office/word/2010/wordprocessingInk" xmlns:wne="http://schemas.microsoft.com/office/word/2006/wordml" xmlns:wps="http://schemas.microsoft.com/office/word/2010/wordprocessingShape" mc:Ignorable="w14 w15 w16se w16cid w16 w16cex w16sdtdh wp14">
   <w:endnote w:type="separator" w:id="-1">
     <w:p>
       <w:r>
@@ -20489,13 +20522,13 @@
 </file>
 
 <file path=word/footer1.xml><?xml version="1.0" encoding="utf-8"?>
-<w:ftr xmlns:wpc="http://schemas.microsoft.com/office/word/2010/wordprocessingCanvas" xmlns:cx="http://schemas.microsoft.com/office/drawing/2014/chartex" xmlns:cx1="http://schemas.microsoft.com/office/drawing/2015/9/8/chartex" xmlns:cx2="http://schemas.microsoft.com/office/drawing/2015/10/21/chartex" xmlns:cx3="http://schemas.microsoft.com/office/drawing/2016/5/9/chartex" xmlns:cx4="http://schemas.microsoft.com/office/drawing/2016/5/10/chartex" xmlns:cx5="http://schemas.microsoft.com/office/drawing/2016/5/11/chartex" xmlns:cx6="http://schemas.microsoft.com/office/drawing/2016/5/12/chartex" xmlns:cx7="http://schemas.microsoft.com/office/drawing/2016/5/13/chartex" xmlns:cx8="http://schemas.microsoft.com/office/drawing/2016/5/14/chartex" xmlns:mc="http://schemas.openxmlformats.org/markup-compatibility/2006" xmlns:aink="http://schemas.microsoft.com/office/drawing/2016/ink" xmlns:am3d="http://schemas.microsoft.com/office/drawing/2017/model3d" xmlns:o="urn:schemas-microsoft-com:office:office" xmlns:r="http://schemas.openxmlformats.org/officeDocument/2006/relationships" xmlns:m="http://schemas.openxmlformats.org/officeDocument/2006/math" xmlns:v="urn:schemas-microsoft-com:vml" xmlns:wp14="http://schemas.microsoft.com/office/word/2010/wordprocessingDrawing" xmlns:wp="http://schemas.openxmlformats.org/drawingml/2006/wordprocessingDrawing" xmlns:w10="urn:schemas-microsoft-com:office:word" xmlns:w="http://schemas.openxmlformats.org/wordprocessingml/2006/main" xmlns:w14="http://schemas.microsoft.com/office/word/2010/wordml" xmlns:w15="http://schemas.microsoft.com/office/word/2012/wordml" xmlns:w16cex="http://schemas.microsoft.com/office/word/2018/wordml/cex" xmlns:w16cid="http://schemas.microsoft.com/office/word/2016/wordml/cid" xmlns:w16="http://schemas.microsoft.com/office/word/2018/wordml" xmlns:w16sdtdh="http://schemas.microsoft.com/office/word/2020/wordml/sdtdatahash" xmlns:w16se="http://schemas.microsoft.com/office/word/2015/wordml/symex" xmlns:wpg="http://schemas.microsoft.com/office/word/2010/wordprocessingGroup" xmlns:wpi="http://schemas.microsoft.com/office/word/2010/wordprocessingInk" xmlns:wne="http://schemas.microsoft.com/office/word/2006/wordml" xmlns:wps="http://schemas.microsoft.com/office/word/2010/wordprocessingShape" mc:Ignorable="w14 w15 w16se w16cid w16 w16cex w16sdtdh wp14">
+<w:ftr xmlns:wpc="http://schemas.microsoft.com/office/word/2010/wordprocessingCanvas" xmlns:cx="http://schemas.microsoft.com/office/drawing/2014/chartex" xmlns:cx1="http://schemas.microsoft.com/office/drawing/2015/9/8/chartex" xmlns:cx2="http://schemas.microsoft.com/office/drawing/2015/10/21/chartex" xmlns:cx3="http://schemas.microsoft.com/office/drawing/2016/5/9/chartex" xmlns:cx4="http://schemas.microsoft.com/office/drawing/2016/5/10/chartex" xmlns:cx5="http://schemas.microsoft.com/office/drawing/2016/5/11/chartex" xmlns:cx6="http://schemas.microsoft.com/office/drawing/2016/5/12/chartex" xmlns:cx7="http://schemas.microsoft.com/office/drawing/2016/5/13/chartex" xmlns:cx8="http://schemas.microsoft.com/office/drawing/2016/5/14/chartex" xmlns:mc="http://schemas.openxmlformats.org/markup-compatibility/2006" xmlns:aink="http://schemas.microsoft.com/office/drawing/2016/ink" xmlns:am3d="http://schemas.microsoft.com/office/drawing/2017/model3d" xmlns:o="urn:schemas-microsoft-com:office:office" xmlns:oel="http://schemas.microsoft.com/office/2019/extlst" xmlns:r="http://schemas.openxmlformats.org/officeDocument/2006/relationships" xmlns:m="http://schemas.openxmlformats.org/officeDocument/2006/math" xmlns:v="urn:schemas-microsoft-com:vml" xmlns:wp14="http://schemas.microsoft.com/office/word/2010/wordprocessingDrawing" xmlns:wp="http://schemas.openxmlformats.org/drawingml/2006/wordprocessingDrawing" xmlns:w10="urn:schemas-microsoft-com:office:word" xmlns:w="http://schemas.openxmlformats.org/wordprocessingml/2006/main" xmlns:w14="http://schemas.microsoft.com/office/word/2010/wordml" xmlns:w15="http://schemas.microsoft.com/office/word/2012/wordml" xmlns:w16cex="http://schemas.microsoft.com/office/word/2018/wordml/cex" xmlns:w16cid="http://schemas.microsoft.com/office/word/2016/wordml/cid" xmlns:w16="http://schemas.microsoft.com/office/word/2018/wordml" xmlns:w16sdtdh="http://schemas.microsoft.com/office/word/2020/wordml/sdtdatahash" xmlns:w16se="http://schemas.microsoft.com/office/word/2015/wordml/symex" xmlns:wpg="http://schemas.microsoft.com/office/word/2010/wordprocessingGroup" xmlns:wpi="http://schemas.microsoft.com/office/word/2010/wordprocessingInk" xmlns:wne="http://schemas.microsoft.com/office/word/2006/wordml" xmlns:wps="http://schemas.microsoft.com/office/word/2010/wordprocessingShape" mc:Ignorable="w14 w15 w16se w16cid w16 w16cex w16sdtdh wp14">
   <w:p/>
 </w:ftr>
 </file>
 
 <file path=word/footnotes.xml><?xml version="1.0" encoding="utf-8"?>
-<w:footnotes xmlns:wpc="http://schemas.microsoft.com/office/word/2010/wordprocessingCanvas" xmlns:cx="http://schemas.microsoft.com/office/drawing/2014/chartex" xmlns:cx1="http://schemas.microsoft.com/office/drawing/2015/9/8/chartex" xmlns:cx2="http://schemas.microsoft.com/office/drawing/2015/10/21/chartex" xmlns:cx3="http://schemas.microsoft.com/office/drawing/2016/5/9/chartex" xmlns:cx4="http://schemas.microsoft.com/office/drawing/2016/5/10/chartex" xmlns:cx5="http://schemas.microsoft.com/office/drawing/2016/5/11/chartex" xmlns:cx6="http://schemas.microsoft.com/office/drawing/2016/5/12/chartex" xmlns:cx7="http://schemas.microsoft.com/office/drawing/2016/5/13/chartex" xmlns:cx8="http://schemas.microsoft.com/office/drawing/2016/5/14/chartex" xmlns:mc="http://schemas.openxmlformats.org/markup-compatibility/2006" xmlns:aink="http://schemas.microsoft.com/office/drawing/2016/ink" xmlns:am3d="http://schemas.microsoft.com/office/drawing/2017/model3d" xmlns:o="urn:schemas-microsoft-com:office:office" xmlns:r="http://schemas.openxmlformats.org/officeDocument/2006/relationships" xmlns:m="http://schemas.openxmlformats.org/officeDocument/2006/math" xmlns:v="urn:schemas-microsoft-com:vml" xmlns:wp14="http://schemas.microsoft.com/office/word/2010/wordprocessingDrawing" xmlns:wp="http://schemas.openxmlformats.org/drawingml/2006/wordprocessingDrawing" xmlns:w10="urn:schemas-microsoft-com:office:word" xmlns:w="http://schemas.openxmlformats.org/wordprocessingml/2006/main" xmlns:w14="http://schemas.microsoft.com/office/word/2010/wordml" xmlns:w15="http://schemas.microsoft.com/office/word/2012/wordml" xmlns:w16cex="http://schemas.microsoft.com/office/word/2018/wordml/cex" xmlns:w16cid="http://schemas.microsoft.com/office/word/2016/wordml/cid" xmlns:w16="http://schemas.microsoft.com/office/word/2018/wordml" xmlns:w16sdtdh="http://schemas.microsoft.com/office/word/2020/wordml/sdtdatahash" xmlns:w16se="http://schemas.microsoft.com/office/word/2015/wordml/symex" xmlns:wpg="http://schemas.microsoft.com/office/word/2010/wordprocessingGroup" xmlns:wpi="http://schemas.microsoft.com/office/word/2010/wordprocessingInk" xmlns:wne="http://schemas.microsoft.com/office/word/2006/wordml" xmlns:wps="http://schemas.microsoft.com/office/word/2010/wordprocessingShape" mc:Ignorable="w14 w15 w16se w16cid w16 w16cex w16sdtdh wp14">
+<w:footnotes xmlns:wpc="http://schemas.microsoft.com/office/word/2010/wordprocessingCanvas" xmlns:cx="http://schemas.microsoft.com/office/drawing/2014/chartex" xmlns:cx1="http://schemas.microsoft.com/office/drawing/2015/9/8/chartex" xmlns:cx2="http://schemas.microsoft.com/office/drawing/2015/10/21/chartex" xmlns:cx3="http://schemas.microsoft.com/office/drawing/2016/5/9/chartex" xmlns:cx4="http://schemas.microsoft.com/office/drawing/2016/5/10/chartex" xmlns:cx5="http://schemas.microsoft.com/office/drawing/2016/5/11/chartex" xmlns:cx6="http://schemas.microsoft.com/office/drawing/2016/5/12/chartex" xmlns:cx7="http://schemas.microsoft.com/office/drawing/2016/5/13/chartex" xmlns:cx8="http://schemas.microsoft.com/office/drawing/2016/5/14/chartex" xmlns:mc="http://schemas.openxmlformats.org/markup-compatibility/2006" xmlns:aink="http://schemas.microsoft.com/office/drawing/2016/ink" xmlns:am3d="http://schemas.microsoft.com/office/drawing/2017/model3d" xmlns:o="urn:schemas-microsoft-com:office:office" xmlns:oel="http://schemas.microsoft.com/office/2019/extlst" xmlns:r="http://schemas.openxmlformats.org/officeDocument/2006/relationships" xmlns:m="http://schemas.openxmlformats.org/officeDocument/2006/math" xmlns:v="urn:schemas-microsoft-com:vml" xmlns:wp14="http://schemas.microsoft.com/office/word/2010/wordprocessingDrawing" xmlns:wp="http://schemas.openxmlformats.org/drawingml/2006/wordprocessingDrawing" xmlns:w10="urn:schemas-microsoft-com:office:word" xmlns:w="http://schemas.openxmlformats.org/wordprocessingml/2006/main" xmlns:w14="http://schemas.microsoft.com/office/word/2010/wordml" xmlns:w15="http://schemas.microsoft.com/office/word/2012/wordml" xmlns:w16cex="http://schemas.microsoft.com/office/word/2018/wordml/cex" xmlns:w16cid="http://schemas.microsoft.com/office/word/2016/wordml/cid" xmlns:w16="http://schemas.microsoft.com/office/word/2018/wordml" xmlns:w16sdtdh="http://schemas.microsoft.com/office/word/2020/wordml/sdtdatahash" xmlns:w16se="http://schemas.microsoft.com/office/word/2015/wordml/symex" xmlns:wpg="http://schemas.microsoft.com/office/word/2010/wordprocessingGroup" xmlns:wpi="http://schemas.microsoft.com/office/word/2010/wordprocessingInk" xmlns:wne="http://schemas.microsoft.com/office/word/2006/wordml" xmlns:wps="http://schemas.microsoft.com/office/word/2010/wordprocessingShape" mc:Ignorable="w14 w15 w16se w16cid w16 w16cex w16sdtdh wp14">
   <w:footnote w:type="separator" w:id="-1">
     <w:p>
       <w:r>
@@ -20514,13 +20547,13 @@
 </file>
 
 <file path=word/header1.xml><?xml version="1.0" encoding="utf-8"?>
-<w:hdr xmlns:wpc="http://schemas.microsoft.com/office/word/2010/wordprocessingCanvas" xmlns:cx="http://schemas.microsoft.com/office/drawing/2014/chartex" xmlns:cx1="http://schemas.microsoft.com/office/drawing/2015/9/8/chartex" xmlns:cx2="http://schemas.microsoft.com/office/drawing/2015/10/21/chartex" xmlns:cx3="http://schemas.microsoft.com/office/drawing/2016/5/9/chartex" xmlns:cx4="http://schemas.microsoft.com/office/drawing/2016/5/10/chartex" xmlns:cx5="http://schemas.microsoft.com/office/drawing/2016/5/11/chartex" xmlns:cx6="http://schemas.microsoft.com/office/drawing/2016/5/12/chartex" xmlns:cx7="http://schemas.microsoft.com/office/drawing/2016/5/13/chartex" xmlns:cx8="http://schemas.microsoft.com/office/drawing/2016/5/14/chartex" xmlns:mc="http://schemas.openxmlformats.org/markup-compatibility/2006" xmlns:aink="http://schemas.microsoft.com/office/drawing/2016/ink" xmlns:am3d="http://schemas.microsoft.com/office/drawing/2017/model3d" xmlns:o="urn:schemas-microsoft-com:office:office" xmlns:r="http://schemas.openxmlformats.org/officeDocument/2006/relationships" xmlns:m="http://schemas.openxmlformats.org/officeDocument/2006/math" xmlns:v="urn:schemas-microsoft-com:vml" xmlns:wp14="http://schemas.microsoft.com/office/word/2010/wordprocessingDrawing" xmlns:wp="http://schemas.openxmlformats.org/drawingml/2006/wordprocessingDrawing" xmlns:w10="urn:schemas-microsoft-com:office:word" xmlns:w="http://schemas.openxmlformats.org/wordprocessingml/2006/main" xmlns:w14="http://schemas.microsoft.com/office/word/2010/wordml" xmlns:w15="http://schemas.microsoft.com/office/word/2012/wordml" xmlns:w16cex="http://schemas.microsoft.com/office/word/2018/wordml/cex" xmlns:w16cid="http://schemas.microsoft.com/office/word/2016/wordml/cid" xmlns:w16="http://schemas.microsoft.com/office/word/2018/wordml" xmlns:w16sdtdh="http://schemas.microsoft.com/office/word/2020/wordml/sdtdatahash" xmlns:w16se="http://schemas.microsoft.com/office/word/2015/wordml/symex" xmlns:wpg="http://schemas.microsoft.com/office/word/2010/wordprocessingGroup" xmlns:wpi="http://schemas.microsoft.com/office/word/2010/wordprocessingInk" xmlns:wne="http://schemas.microsoft.com/office/word/2006/wordml" xmlns:wps="http://schemas.microsoft.com/office/word/2010/wordprocessingShape" mc:Ignorable="w14 w15 w16se w16cid w16 w16cex w16sdtdh wp14">
+<w:hdr xmlns:wpc="http://schemas.microsoft.com/office/word/2010/wordprocessingCanvas" xmlns:cx="http://schemas.microsoft.com/office/drawing/2014/chartex" xmlns:cx1="http://schemas.microsoft.com/office/drawing/2015/9/8/chartex" xmlns:cx2="http://schemas.microsoft.com/office/drawing/2015/10/21/chartex" xmlns:cx3="http://schemas.microsoft.com/office/drawing/2016/5/9/chartex" xmlns:cx4="http://schemas.microsoft.com/office/drawing/2016/5/10/chartex" xmlns:cx5="http://schemas.microsoft.com/office/drawing/2016/5/11/chartex" xmlns:cx6="http://schemas.microsoft.com/office/drawing/2016/5/12/chartex" xmlns:cx7="http://schemas.microsoft.com/office/drawing/2016/5/13/chartex" xmlns:cx8="http://schemas.microsoft.com/office/drawing/2016/5/14/chartex" xmlns:mc="http://schemas.openxmlformats.org/markup-compatibility/2006" xmlns:aink="http://schemas.microsoft.com/office/drawing/2016/ink" xmlns:am3d="http://schemas.microsoft.com/office/drawing/2017/model3d" xmlns:o="urn:schemas-microsoft-com:office:office" xmlns:oel="http://schemas.microsoft.com/office/2019/extlst" xmlns:r="http://schemas.openxmlformats.org/officeDocument/2006/relationships" xmlns:m="http://schemas.openxmlformats.org/officeDocument/2006/math" xmlns:v="urn:schemas-microsoft-com:vml" xmlns:wp14="http://schemas.microsoft.com/office/word/2010/wordprocessingDrawing" xmlns:wp="http://schemas.openxmlformats.org/drawingml/2006/wordprocessingDrawing" xmlns:w10="urn:schemas-microsoft-com:office:word" xmlns:w="http://schemas.openxmlformats.org/wordprocessingml/2006/main" xmlns:w14="http://schemas.microsoft.com/office/word/2010/wordml" xmlns:w15="http://schemas.microsoft.com/office/word/2012/wordml" xmlns:w16cex="http://schemas.microsoft.com/office/word/2018/wordml/cex" xmlns:w16cid="http://schemas.microsoft.com/office/word/2016/wordml/cid" xmlns:w16="http://schemas.microsoft.com/office/word/2018/wordml" xmlns:w16sdtdh="http://schemas.microsoft.com/office/word/2020/wordml/sdtdatahash" xmlns:w16se="http://schemas.microsoft.com/office/word/2015/wordml/symex" xmlns:wpg="http://schemas.microsoft.com/office/word/2010/wordprocessingGroup" xmlns:wpi="http://schemas.microsoft.com/office/word/2010/wordprocessingInk" xmlns:wne="http://schemas.microsoft.com/office/word/2006/wordml" xmlns:wps="http://schemas.microsoft.com/office/word/2010/wordprocessingShape" mc:Ignorable="w14 w15 w16se w16cid w16 w16cex w16sdtdh wp14">
   <w:p/>
 </w:hdr>
 </file>
 
 <file path=word/numbering.xml><?xml version="1.0" encoding="utf-8"?>
-<w:numbering xmlns:wpc="http://schemas.microsoft.com/office/word/2010/wordprocessingCanvas" xmlns:cx="http://schemas.microsoft.com/office/drawing/2014/chartex" xmlns:cx1="http://schemas.microsoft.com/office/drawing/2015/9/8/chartex" xmlns:cx2="http://schemas.microsoft.com/office/drawing/2015/10/21/chartex" xmlns:cx3="http://schemas.microsoft.com/office/drawing/2016/5/9/chartex" xmlns:cx4="http://schemas.microsoft.com/office/drawing/2016/5/10/chartex" xmlns:cx5="http://schemas.microsoft.com/office/drawing/2016/5/11/chartex" xmlns:cx6="http://schemas.microsoft.com/office/drawing/2016/5/12/chartex" xmlns:cx7="http://schemas.microsoft.com/office/drawing/2016/5/13/chartex" xmlns:cx8="http://schemas.microsoft.com/office/drawing/2016/5/14/chartex" xmlns:mc="http://schemas.openxmlformats.org/markup-compatibility/2006" xmlns:aink="http://schemas.microsoft.com/office/drawing/2016/ink" xmlns:am3d="http://schemas.microsoft.com/office/drawing/2017/model3d" xmlns:o="urn:schemas-microsoft-com:office:office" xmlns:r="http://schemas.openxmlformats.org/officeDocument/2006/relationships" xmlns:m="http://schemas.openxmlformats.org/officeDocument/2006/math" xmlns:v="urn:schemas-microsoft-com:vml" xmlns:wp14="http://schemas.microsoft.com/office/word/2010/wordprocessingDrawing" xmlns:wp="http://schemas.openxmlformats.org/drawingml/2006/wordprocessingDrawing" xmlns:w10="urn:schemas-microsoft-com:office:word" xmlns:w="http://schemas.openxmlformats.org/wordprocessingml/2006/main" xmlns:w14="http://schemas.microsoft.com/office/word/2010/wordml" xmlns:w15="http://schemas.microsoft.com/office/word/2012/wordml" xmlns:w16cex="http://schemas.microsoft.com/office/word/2018/wordml/cex" xmlns:w16cid="http://schemas.microsoft.com/office/word/2016/wordml/cid" xmlns:w16="http://schemas.microsoft.com/office/word/2018/wordml" xmlns:w16sdtdh="http://schemas.microsoft.com/office/word/2020/wordml/sdtdatahash" xmlns:w16se="http://schemas.microsoft.com/office/word/2015/wordml/symex" xmlns:wpg="http://schemas.microsoft.com/office/word/2010/wordprocessingGroup" xmlns:wpi="http://schemas.microsoft.com/office/word/2010/wordprocessingInk" xmlns:wne="http://schemas.microsoft.com/office/word/2006/wordml" xmlns:wps="http://schemas.microsoft.com/office/word/2010/wordprocessingShape" mc:Ignorable="w14 w15 w16se w16cid w16 w16cex w16sdtdh wp14">
+<w:numbering xmlns:wpc="http://schemas.microsoft.com/office/word/2010/wordprocessingCanvas" xmlns:cx="http://schemas.microsoft.com/office/drawing/2014/chartex" xmlns:cx1="http://schemas.microsoft.com/office/drawing/2015/9/8/chartex" xmlns:cx2="http://schemas.microsoft.com/office/drawing/2015/10/21/chartex" xmlns:cx3="http://schemas.microsoft.com/office/drawing/2016/5/9/chartex" xmlns:cx4="http://schemas.microsoft.com/office/drawing/2016/5/10/chartex" xmlns:cx5="http://schemas.microsoft.com/office/drawing/2016/5/11/chartex" xmlns:cx6="http://schemas.microsoft.com/office/drawing/2016/5/12/chartex" xmlns:cx7="http://schemas.microsoft.com/office/drawing/2016/5/13/chartex" xmlns:cx8="http://schemas.microsoft.com/office/drawing/2016/5/14/chartex" xmlns:mc="http://schemas.openxmlformats.org/markup-compatibility/2006" xmlns:aink="http://schemas.microsoft.com/office/drawing/2016/ink" xmlns:am3d="http://schemas.microsoft.com/office/drawing/2017/model3d" xmlns:o="urn:schemas-microsoft-com:office:office" xmlns:oel="http://schemas.microsoft.com/office/2019/extlst" xmlns:r="http://schemas.openxmlformats.org/officeDocument/2006/relationships" xmlns:m="http://schemas.openxmlformats.org/officeDocument/2006/math" xmlns:v="urn:schemas-microsoft-com:vml" xmlns:wp14="http://schemas.microsoft.com/office/word/2010/wordprocessingDrawing" xmlns:wp="http://schemas.openxmlformats.org/drawingml/2006/wordprocessingDrawing" xmlns:w10="urn:schemas-microsoft-com:office:word" xmlns:w="http://schemas.openxmlformats.org/wordprocessingml/2006/main" xmlns:w14="http://schemas.microsoft.com/office/word/2010/wordml" xmlns:w15="http://schemas.microsoft.com/office/word/2012/wordml" xmlns:w16cex="http://schemas.microsoft.com/office/word/2018/wordml/cex" xmlns:w16cid="http://schemas.microsoft.com/office/word/2016/wordml/cid" xmlns:w16="http://schemas.microsoft.com/office/word/2018/wordml" xmlns:w16sdtdh="http://schemas.microsoft.com/office/word/2020/wordml/sdtdatahash" xmlns:w16se="http://schemas.microsoft.com/office/word/2015/wordml/symex" xmlns:wpg="http://schemas.microsoft.com/office/word/2010/wordprocessingGroup" xmlns:wpi="http://schemas.microsoft.com/office/word/2010/wordprocessingInk" xmlns:wne="http://schemas.microsoft.com/office/word/2006/wordml" xmlns:wps="http://schemas.microsoft.com/office/word/2010/wordprocessingShape" mc:Ignorable="w14 w15 w16se w16cid w16 w16cex w16sdtdh wp14">
   <w:abstractNum w:abstractNumId="0" w15:restartNumberingAfterBreak="0">
     <w:nsid w:val="03591614"/>
     <w:multiLevelType w:val="hybridMultilevel"/>
@@ -21904,49 +21937,49 @@
       </w:pPr>
     </w:lvl>
   </w:abstractNum>
-  <w:num w:numId="1">
+  <w:num w:numId="1" w16cid:durableId="449474805">
     <w:abstractNumId w:val="7"/>
   </w:num>
-  <w:num w:numId="2">
+  <w:num w:numId="2" w16cid:durableId="1114205397">
     <w:abstractNumId w:val="3"/>
   </w:num>
-  <w:num w:numId="3">
+  <w:num w:numId="3" w16cid:durableId="630021561">
     <w:abstractNumId w:val="10"/>
   </w:num>
-  <w:num w:numId="4">
+  <w:num w:numId="4" w16cid:durableId="155808270">
     <w:abstractNumId w:val="8"/>
   </w:num>
-  <w:num w:numId="5">
+  <w:num w:numId="5" w16cid:durableId="223569937">
     <w:abstractNumId w:val="0"/>
   </w:num>
-  <w:num w:numId="6">
+  <w:num w:numId="6" w16cid:durableId="1484001877">
     <w:abstractNumId w:val="2"/>
   </w:num>
-  <w:num w:numId="7">
+  <w:num w:numId="7" w16cid:durableId="145126826">
     <w:abstractNumId w:val="1"/>
   </w:num>
-  <w:num w:numId="8">
+  <w:num w:numId="8" w16cid:durableId="598293906">
     <w:abstractNumId w:val="6"/>
   </w:num>
-  <w:num w:numId="9">
+  <w:num w:numId="9" w16cid:durableId="1854225491">
     <w:abstractNumId w:val="14"/>
   </w:num>
-  <w:num w:numId="10">
+  <w:num w:numId="10" w16cid:durableId="675809407">
     <w:abstractNumId w:val="12"/>
   </w:num>
-  <w:num w:numId="11">
+  <w:num w:numId="11" w16cid:durableId="162362902">
     <w:abstractNumId w:val="11"/>
   </w:num>
-  <w:num w:numId="12">
+  <w:num w:numId="12" w16cid:durableId="754057640">
     <w:abstractNumId w:val="9"/>
   </w:num>
-  <w:num w:numId="13">
+  <w:num w:numId="13" w16cid:durableId="1899591770">
     <w:abstractNumId w:val="13"/>
   </w:num>
-  <w:num w:numId="14">
+  <w:num w:numId="14" w16cid:durableId="1983189247">
     <w:abstractNumId w:val="4"/>
   </w:num>
-  <w:num w:numId="15">
+  <w:num w:numId="15" w16cid:durableId="666709996">
     <w:abstractNumId w:val="5"/>
   </w:num>
 </w:numbering>
@@ -22569,6 +22602,7 @@
   <w:style w:type="character" w:default="1" w:styleId="Policepardfaut">
     <w:name w:val="Default Paragraph Font"/>
     <w:uiPriority w:val="1"/>
+    <w:semiHidden/>
     <w:unhideWhenUsed/>
   </w:style>
   <w:style w:type="table" w:default="1" w:styleId="TableauNormal">

</xml_diff>